<commit_message>
Display immediate family information preliminary methods.
</commit_message>
<xml_diff>
--- a/006_Most_Wanted_User_Stories.docx
+++ b/006_Most_Wanted_User_Stories.docx
@@ -568,7 +568,33 @@
           <w:sz w:val="22"/>
           <w:shd w:fill="auto" w:val="clear"/>
         </w:rPr>
-        <w:t xml:space="preserve">let personsId == person.id === "(id)";</w:t>
+        <w:t xml:space="preserve">function findFamilyMembers(id, people){</w:t>
+      </w:r>
+    </w:p>
+    <w:p>
+      <w:pPr>
+        <w:spacing w:before="0" w:after="160" w:line="259"/>
+        <w:ind w:right="0" w:left="0" w:firstLine="0"/>
+        <w:jc w:val="left"/>
+        <w:rPr>
+          <w:rFonts w:ascii="Calibri" w:hAnsi="Calibri" w:cs="Calibri" w:eastAsia="Calibri"/>
+          <w:color w:val="auto"/>
+          <w:spacing w:val="0"/>
+          <w:position w:val="0"/>
+          <w:sz w:val="22"/>
+          <w:shd w:fill="auto" w:val="clear"/>
+        </w:rPr>
+      </w:pPr>
+      <w:r>
+        <w:rPr>
+          <w:rFonts w:ascii="Calibri" w:hAnsi="Calibri" w:cs="Calibri" w:eastAsia="Calibri"/>
+          <w:color w:val="auto"/>
+          <w:spacing w:val="0"/>
+          <w:position w:val="0"/>
+          <w:sz w:val="22"/>
+          <w:shd w:fill="auto" w:val="clear"/>
+        </w:rPr>
+        <w:t xml:space="preserve">let personsId == person.id === "(id)"; // firstname//lastname/etc</w:t>
       </w:r>
     </w:p>
     <w:p>
@@ -663,17 +689,1716 @@
           <w:shd w:fill="auto" w:val="clear"/>
         </w:rPr>
       </w:pPr>
-      <w:r>
-        <w:rPr>
-          <w:rFonts w:ascii="Calibri" w:hAnsi="Calibri" w:cs="Calibri" w:eastAsia="Calibri"/>
-          <w:color w:val="auto"/>
-          <w:spacing w:val="0"/>
-          <w:position w:val="0"/>
-          <w:sz w:val="22"/>
-          <w:shd w:fill="auto" w:val="clear"/>
-        </w:rPr>
-        <w:t xml:space="preserve">let spouseOfPerson = people.currentSpouse.includes(personsSpouse);</w:t>
-      </w:r>
+    </w:p>
+    <w:p>
+      <w:pPr>
+        <w:spacing w:before="0" w:after="160" w:line="259"/>
+        <w:ind w:right="0" w:left="0" w:firstLine="0"/>
+        <w:jc w:val="left"/>
+        <w:rPr>
+          <w:rFonts w:ascii="Calibri" w:hAnsi="Calibri" w:cs="Calibri" w:eastAsia="Calibri"/>
+          <w:color w:val="auto"/>
+          <w:spacing w:val="0"/>
+          <w:position w:val="0"/>
+          <w:sz w:val="22"/>
+          <w:shd w:fill="auto" w:val="clear"/>
+        </w:rPr>
+      </w:pPr>
+      <w:r>
+        <w:rPr>
+          <w:rFonts w:ascii="Calibri" w:hAnsi="Calibri" w:cs="Calibri" w:eastAsia="Calibri"/>
+          <w:color w:val="auto"/>
+          <w:spacing w:val="0"/>
+          <w:position w:val="0"/>
+          <w:sz w:val="22"/>
+          <w:shd w:fill="auto" w:val="clear"/>
+        </w:rPr>
+        <w:t xml:space="preserve">let spouseOfPerson = people.currentSpouse.includes(id == personId);</w:t>
+      </w:r>
+    </w:p>
+    <w:p>
+      <w:pPr>
+        <w:spacing w:before="0" w:after="160" w:line="259"/>
+        <w:ind w:right="0" w:left="0" w:firstLine="0"/>
+        <w:jc w:val="left"/>
+        <w:rPr>
+          <w:rFonts w:ascii="Calibri" w:hAnsi="Calibri" w:cs="Calibri" w:eastAsia="Calibri"/>
+          <w:color w:val="auto"/>
+          <w:spacing w:val="0"/>
+          <w:position w:val="0"/>
+          <w:sz w:val="22"/>
+          <w:shd w:fill="auto" w:val="clear"/>
+        </w:rPr>
+      </w:pPr>
+      <w:r>
+        <w:rPr>
+          <w:rFonts w:ascii="Calibri" w:hAnsi="Calibri" w:cs="Calibri" w:eastAsia="Calibri"/>
+          <w:color w:val="auto"/>
+          <w:spacing w:val="0"/>
+          <w:position w:val="0"/>
+          <w:sz w:val="22"/>
+          <w:shd w:fill="auto" w:val="clear"/>
+        </w:rPr>
+        <w:t xml:space="preserve">let siblingsOfPerson = people.parents.filter(parents === personsParents);</w:t>
+      </w:r>
+    </w:p>
+    <w:p>
+      <w:pPr>
+        <w:spacing w:before="0" w:after="160" w:line="259"/>
+        <w:ind w:right="0" w:left="0" w:firstLine="0"/>
+        <w:jc w:val="left"/>
+        <w:rPr>
+          <w:rFonts w:ascii="Calibri" w:hAnsi="Calibri" w:cs="Calibri" w:eastAsia="Calibri"/>
+          <w:color w:val="auto"/>
+          <w:spacing w:val="0"/>
+          <w:position w:val="0"/>
+          <w:sz w:val="22"/>
+          <w:shd w:fill="auto" w:val="clear"/>
+        </w:rPr>
+      </w:pPr>
+      <w:r>
+        <w:rPr>
+          <w:rFonts w:ascii="Calibri" w:hAnsi="Calibri" w:cs="Calibri" w:eastAsia="Calibri"/>
+          <w:color w:val="auto"/>
+          <w:spacing w:val="0"/>
+          <w:position w:val="0"/>
+          <w:sz w:val="22"/>
+          <w:shd w:fill="auto" w:val="clear"/>
+        </w:rPr>
+        <w:t xml:space="preserve">let parentsOfPerson = people.id.filter(id === personsParents);</w:t>
+      </w:r>
+    </w:p>
+    <w:p>
+      <w:pPr>
+        <w:spacing w:before="0" w:after="160" w:line="259"/>
+        <w:ind w:right="0" w:left="0" w:firstLine="0"/>
+        <w:jc w:val="left"/>
+        <w:rPr>
+          <w:rFonts w:ascii="Calibri" w:hAnsi="Calibri" w:cs="Calibri" w:eastAsia="Calibri"/>
+          <w:color w:val="auto"/>
+          <w:spacing w:val="0"/>
+          <w:position w:val="0"/>
+          <w:sz w:val="22"/>
+          <w:shd w:fill="auto" w:val="clear"/>
+        </w:rPr>
+      </w:pPr>
+      <w:r>
+        <w:rPr>
+          <w:rFonts w:ascii="Calibri" w:hAnsi="Calibri" w:cs="Calibri" w:eastAsia="Calibri"/>
+          <w:color w:val="auto"/>
+          <w:spacing w:val="0"/>
+          <w:position w:val="0"/>
+          <w:sz w:val="22"/>
+          <w:shd w:fill="auto" w:val="clear"/>
+        </w:rPr>
+        <w:t xml:space="preserve">//display</w:t>
+      </w:r>
+    </w:p>
+    <w:p>
+      <w:pPr>
+        <w:spacing w:before="0" w:after="160" w:line="259"/>
+        <w:ind w:right="0" w:left="0" w:firstLine="0"/>
+        <w:jc w:val="left"/>
+        <w:rPr>
+          <w:rFonts w:ascii="Calibri" w:hAnsi="Calibri" w:cs="Calibri" w:eastAsia="Calibri"/>
+          <w:color w:val="auto"/>
+          <w:spacing w:val="0"/>
+          <w:position w:val="0"/>
+          <w:sz w:val="22"/>
+          <w:shd w:fill="auto" w:val="clear"/>
+        </w:rPr>
+      </w:pPr>
+      <w:r>
+        <w:rPr>
+          <w:rFonts w:ascii="Calibri" w:hAnsi="Calibri" w:cs="Calibri" w:eastAsia="Calibri"/>
+          <w:color w:val="auto"/>
+          <w:spacing w:val="0"/>
+          <w:position w:val="0"/>
+          <w:sz w:val="22"/>
+          <w:shd w:fill="auto" w:val="clear"/>
+        </w:rPr>
+        <w:t xml:space="preserve">displayPersonsFamily(person, spouseOfPerson, siblingsOfPerson, parentsOfPerson, people)</w:t>
+      </w:r>
+    </w:p>
+    <w:p>
+      <w:pPr>
+        <w:spacing w:before="0" w:after="160" w:line="259"/>
+        <w:ind w:right="0" w:left="0" w:firstLine="0"/>
+        <w:jc w:val="left"/>
+        <w:rPr>
+          <w:rFonts w:ascii="Calibri" w:hAnsi="Calibri" w:cs="Calibri" w:eastAsia="Calibri"/>
+          <w:color w:val="auto"/>
+          <w:spacing w:val="0"/>
+          <w:position w:val="0"/>
+          <w:sz w:val="22"/>
+          <w:shd w:fill="auto" w:val="clear"/>
+        </w:rPr>
+      </w:pPr>
+      <w:r>
+        <w:rPr>
+          <w:rFonts w:ascii="Calibri" w:hAnsi="Calibri" w:cs="Calibri" w:eastAsia="Calibri"/>
+          <w:color w:val="auto"/>
+          <w:spacing w:val="0"/>
+          <w:position w:val="0"/>
+          <w:sz w:val="22"/>
+          <w:shd w:fill="auto" w:val="clear"/>
+        </w:rPr>
+        <w:t xml:space="preserve">}</w:t>
+      </w:r>
+    </w:p>
+    <w:p>
+      <w:pPr>
+        <w:spacing w:before="0" w:after="160" w:line="259"/>
+        <w:ind w:right="0" w:left="0" w:firstLine="0"/>
+        <w:jc w:val="left"/>
+        <w:rPr>
+          <w:rFonts w:ascii="Calibri" w:hAnsi="Calibri" w:cs="Calibri" w:eastAsia="Calibri"/>
+          <w:color w:val="auto"/>
+          <w:spacing w:val="0"/>
+          <w:position w:val="0"/>
+          <w:sz w:val="22"/>
+          <w:shd w:fill="auto" w:val="clear"/>
+        </w:rPr>
+      </w:pPr>
+      <w:r>
+        <w:rPr>
+          <w:rFonts w:ascii="Calibri" w:hAnsi="Calibri" w:cs="Calibri" w:eastAsia="Calibri"/>
+          <w:color w:val="auto"/>
+          <w:spacing w:val="0"/>
+          <w:position w:val="0"/>
+          <w:sz w:val="22"/>
+          <w:shd w:fill="auto" w:val="clear"/>
+        </w:rPr>
+        <w:t xml:space="preserve">function displayPersonsFamily(person, spouseOfPerson, siblingsOfPerson, parentsOfPerson, people){</w:t>
+      </w:r>
+    </w:p>
+    <w:p>
+      <w:pPr>
+        <w:spacing w:before="0" w:after="160" w:line="259"/>
+        <w:ind w:right="0" w:left="0" w:firstLine="0"/>
+        <w:jc w:val="left"/>
+        <w:rPr>
+          <w:rFonts w:ascii="Calibri" w:hAnsi="Calibri" w:cs="Calibri" w:eastAsia="Calibri"/>
+          <w:color w:val="auto"/>
+          <w:spacing w:val="0"/>
+          <w:position w:val="0"/>
+          <w:sz w:val="22"/>
+          <w:shd w:fill="auto" w:val="clear"/>
+        </w:rPr>
+      </w:pPr>
+      <w:r>
+        <w:rPr>
+          <w:rFonts w:ascii="Calibri" w:hAnsi="Calibri" w:cs="Calibri" w:eastAsia="Calibri"/>
+          <w:color w:val="auto"/>
+          <w:spacing w:val="0"/>
+          <w:position w:val="0"/>
+          <w:sz w:val="22"/>
+          <w:shd w:fill="auto" w:val="clear"/>
+        </w:rPr>
+        <w:t xml:space="preserve">  // print all of the information about a person:</w:t>
+      </w:r>
+    </w:p>
+    <w:p>
+      <w:pPr>
+        <w:spacing w:before="0" w:after="160" w:line="259"/>
+        <w:ind w:right="0" w:left="0" w:firstLine="0"/>
+        <w:jc w:val="left"/>
+        <w:rPr>
+          <w:rFonts w:ascii="Calibri" w:hAnsi="Calibri" w:cs="Calibri" w:eastAsia="Calibri"/>
+          <w:color w:val="auto"/>
+          <w:spacing w:val="0"/>
+          <w:position w:val="0"/>
+          <w:sz w:val="22"/>
+          <w:shd w:fill="auto" w:val="clear"/>
+        </w:rPr>
+      </w:pPr>
+      <w:r>
+        <w:rPr>
+          <w:rFonts w:ascii="Calibri" w:hAnsi="Calibri" w:cs="Calibri" w:eastAsia="Calibri"/>
+          <w:color w:val="auto"/>
+          <w:spacing w:val="0"/>
+          <w:position w:val="0"/>
+          <w:sz w:val="22"/>
+          <w:shd w:fill="auto" w:val="clear"/>
+        </w:rPr>
+        <w:t xml:space="preserve">  // height, weight, age, name, occupation, eye color.</w:t>
+      </w:r>
+    </w:p>
+    <w:p>
+      <w:pPr>
+        <w:spacing w:before="0" w:after="160" w:line="259"/>
+        <w:ind w:right="0" w:left="0" w:firstLine="0"/>
+        <w:jc w:val="left"/>
+        <w:rPr>
+          <w:rFonts w:ascii="Calibri" w:hAnsi="Calibri" w:cs="Calibri" w:eastAsia="Calibri"/>
+          <w:color w:val="auto"/>
+          <w:spacing w:val="0"/>
+          <w:position w:val="0"/>
+          <w:sz w:val="22"/>
+          <w:shd w:fill="auto" w:val="clear"/>
+        </w:rPr>
+      </w:pPr>
+      <w:r>
+        <w:rPr>
+          <w:rFonts w:ascii="Calibri" w:hAnsi="Calibri" w:cs="Calibri" w:eastAsia="Calibri"/>
+          <w:color w:val="auto"/>
+          <w:spacing w:val="0"/>
+          <w:position w:val="0"/>
+          <w:sz w:val="22"/>
+          <w:shd w:fill="auto" w:val="clear"/>
+        </w:rPr>
+        <w:t xml:space="preserve">  let personInfo = "First Name: " + person.firstName + "\n";</w:t>
+      </w:r>
+    </w:p>
+    <w:p>
+      <w:pPr>
+        <w:spacing w:before="0" w:after="160" w:line="259"/>
+        <w:ind w:right="0" w:left="0" w:firstLine="0"/>
+        <w:jc w:val="left"/>
+        <w:rPr>
+          <w:rFonts w:ascii="Calibri" w:hAnsi="Calibri" w:cs="Calibri" w:eastAsia="Calibri"/>
+          <w:color w:val="auto"/>
+          <w:spacing w:val="0"/>
+          <w:position w:val="0"/>
+          <w:sz w:val="22"/>
+          <w:shd w:fill="auto" w:val="clear"/>
+        </w:rPr>
+      </w:pPr>
+      <w:r>
+        <w:rPr>
+          <w:rFonts w:ascii="Calibri" w:hAnsi="Calibri" w:cs="Calibri" w:eastAsia="Calibri"/>
+          <w:color w:val="auto"/>
+          <w:spacing w:val="0"/>
+          <w:position w:val="0"/>
+          <w:sz w:val="22"/>
+          <w:shd w:fill="auto" w:val="clear"/>
+        </w:rPr>
+        <w:t xml:space="preserve">  personInfo += "Last Name: " + person.lastName + "\n";</w:t>
+      </w:r>
+    </w:p>
+    <w:p>
+      <w:pPr>
+        <w:spacing w:before="0" w:after="160" w:line="259"/>
+        <w:ind w:right="0" w:left="0" w:firstLine="0"/>
+        <w:jc w:val="left"/>
+        <w:rPr>
+          <w:rFonts w:ascii="Calibri" w:hAnsi="Calibri" w:cs="Calibri" w:eastAsia="Calibri"/>
+          <w:color w:val="auto"/>
+          <w:spacing w:val="0"/>
+          <w:position w:val="0"/>
+          <w:sz w:val="22"/>
+          <w:shd w:fill="auto" w:val="clear"/>
+        </w:rPr>
+      </w:pPr>
+      <w:r>
+        <w:rPr>
+          <w:rFonts w:ascii="Calibri" w:hAnsi="Calibri" w:cs="Calibri" w:eastAsia="Calibri"/>
+          <w:color w:val="auto"/>
+          <w:spacing w:val="0"/>
+          <w:position w:val="0"/>
+          <w:sz w:val="22"/>
+          <w:shd w:fill="auto" w:val="clear"/>
+        </w:rPr>
+        <w:t xml:space="preserve">  </w:t>
+      </w:r>
+    </w:p>
+    <w:p>
+      <w:pPr>
+        <w:spacing w:before="0" w:after="160" w:line="259"/>
+        <w:ind w:right="0" w:left="0" w:firstLine="0"/>
+        <w:jc w:val="left"/>
+        <w:rPr>
+          <w:rFonts w:ascii="Calibri" w:hAnsi="Calibri" w:cs="Calibri" w:eastAsia="Calibri"/>
+          <w:color w:val="auto"/>
+          <w:spacing w:val="0"/>
+          <w:position w:val="0"/>
+          <w:sz w:val="22"/>
+          <w:shd w:fill="auto" w:val="clear"/>
+        </w:rPr>
+      </w:pPr>
+    </w:p>
+    <w:p>
+      <w:pPr>
+        <w:spacing w:before="0" w:after="160" w:line="259"/>
+        <w:ind w:right="0" w:left="0" w:firstLine="0"/>
+        <w:jc w:val="left"/>
+        <w:rPr>
+          <w:rFonts w:ascii="Calibri" w:hAnsi="Calibri" w:cs="Calibri" w:eastAsia="Calibri"/>
+          <w:color w:val="auto"/>
+          <w:spacing w:val="0"/>
+          <w:position w:val="0"/>
+          <w:sz w:val="22"/>
+          <w:shd w:fill="auto" w:val="clear"/>
+        </w:rPr>
+      </w:pPr>
+      <w:r>
+        <w:rPr>
+          <w:rFonts w:ascii="Calibri" w:hAnsi="Calibri" w:cs="Calibri" w:eastAsia="Calibri"/>
+          <w:color w:val="auto"/>
+          <w:spacing w:val="0"/>
+          <w:position w:val="0"/>
+          <w:sz w:val="22"/>
+          <w:shd w:fill="auto" w:val="clear"/>
+        </w:rPr>
+        <w:t xml:space="preserve">  let spouseInfo = "Spouse First Name: " + spouseOfPerson.firstName + "\n";</w:t>
+      </w:r>
+    </w:p>
+    <w:p>
+      <w:pPr>
+        <w:spacing w:before="0" w:after="160" w:line="259"/>
+        <w:ind w:right="0" w:left="0" w:firstLine="0"/>
+        <w:jc w:val="left"/>
+        <w:rPr>
+          <w:rFonts w:ascii="Calibri" w:hAnsi="Calibri" w:cs="Calibri" w:eastAsia="Calibri"/>
+          <w:color w:val="auto"/>
+          <w:spacing w:val="0"/>
+          <w:position w:val="0"/>
+          <w:sz w:val="22"/>
+          <w:shd w:fill="auto" w:val="clear"/>
+        </w:rPr>
+      </w:pPr>
+      <w:r>
+        <w:rPr>
+          <w:rFonts w:ascii="Calibri" w:hAnsi="Calibri" w:cs="Calibri" w:eastAsia="Calibri"/>
+          <w:color w:val="auto"/>
+          <w:spacing w:val="0"/>
+          <w:position w:val="0"/>
+          <w:sz w:val="22"/>
+          <w:shd w:fill="auto" w:val="clear"/>
+        </w:rPr>
+        <w:t xml:space="preserve">  spouseInfo += "Spouse Last Name: " + spouseOfPerson.lastName + "\n";</w:t>
+      </w:r>
+    </w:p>
+    <w:p>
+      <w:pPr>
+        <w:spacing w:before="0" w:after="160" w:line="259"/>
+        <w:ind w:right="0" w:left="0" w:firstLine="0"/>
+        <w:jc w:val="left"/>
+        <w:rPr>
+          <w:rFonts w:ascii="Calibri" w:hAnsi="Calibri" w:cs="Calibri" w:eastAsia="Calibri"/>
+          <w:color w:val="auto"/>
+          <w:spacing w:val="0"/>
+          <w:position w:val="0"/>
+          <w:sz w:val="22"/>
+          <w:shd w:fill="auto" w:val="clear"/>
+        </w:rPr>
+      </w:pPr>
+      <w:r>
+        <w:rPr>
+          <w:rFonts w:ascii="Calibri" w:hAnsi="Calibri" w:cs="Calibri" w:eastAsia="Calibri"/>
+          <w:color w:val="auto"/>
+          <w:spacing w:val="0"/>
+          <w:position w:val="0"/>
+          <w:sz w:val="22"/>
+          <w:shd w:fill="auto" w:val="clear"/>
+        </w:rPr>
+        <w:t xml:space="preserve">let siblingsCount = siblingsOfPerson.count;</w:t>
+      </w:r>
+    </w:p>
+    <w:p>
+      <w:pPr>
+        <w:spacing w:before="0" w:after="160" w:line="259"/>
+        <w:ind w:right="0" w:left="0" w:firstLine="0"/>
+        <w:jc w:val="left"/>
+        <w:rPr>
+          <w:rFonts w:ascii="Calibri" w:hAnsi="Calibri" w:cs="Calibri" w:eastAsia="Calibri"/>
+          <w:color w:val="auto"/>
+          <w:spacing w:val="0"/>
+          <w:position w:val="0"/>
+          <w:sz w:val="22"/>
+          <w:shd w:fill="auto" w:val="clear"/>
+        </w:rPr>
+      </w:pPr>
+      <w:r>
+        <w:rPr>
+          <w:rFonts w:ascii="Calibri" w:hAnsi="Calibri" w:cs="Calibri" w:eastAsia="Calibri"/>
+          <w:color w:val="auto"/>
+          <w:spacing w:val="0"/>
+          <w:position w:val="0"/>
+          <w:sz w:val="22"/>
+          <w:shd w:fill="auto" w:val="clear"/>
+        </w:rPr>
+        <w:t xml:space="preserve">let siblingsCountSt = siblingsCount.tostring();</w:t>
+      </w:r>
+    </w:p>
+    <w:p>
+      <w:pPr>
+        <w:spacing w:before="0" w:after="160" w:line="259"/>
+        <w:ind w:right="0" w:left="0" w:firstLine="0"/>
+        <w:jc w:val="left"/>
+        <w:rPr>
+          <w:rFonts w:ascii="Calibri" w:hAnsi="Calibri" w:cs="Calibri" w:eastAsia="Calibri"/>
+          <w:color w:val="auto"/>
+          <w:spacing w:val="0"/>
+          <w:position w:val="0"/>
+          <w:sz w:val="22"/>
+          <w:shd w:fill="auto" w:val="clear"/>
+        </w:rPr>
+      </w:pPr>
+      <w:r>
+        <w:rPr>
+          <w:rFonts w:ascii="Calibri" w:hAnsi="Calibri" w:cs="Calibri" w:eastAsia="Calibri"/>
+          <w:color w:val="auto"/>
+          <w:spacing w:val="0"/>
+          <w:position w:val="0"/>
+          <w:sz w:val="22"/>
+          <w:shd w:fill="auto" w:val="clear"/>
+        </w:rPr>
+        <w:t xml:space="preserve">let parentCount = parentsOfPerson.count;</w:t>
+      </w:r>
+    </w:p>
+    <w:p>
+      <w:pPr>
+        <w:spacing w:before="0" w:after="160" w:line="259"/>
+        <w:ind w:right="0" w:left="0" w:firstLine="0"/>
+        <w:jc w:val="left"/>
+        <w:rPr>
+          <w:rFonts w:ascii="Calibri" w:hAnsi="Calibri" w:cs="Calibri" w:eastAsia="Calibri"/>
+          <w:color w:val="auto"/>
+          <w:spacing w:val="0"/>
+          <w:position w:val="0"/>
+          <w:sz w:val="22"/>
+          <w:shd w:fill="auto" w:val="clear"/>
+        </w:rPr>
+      </w:pPr>
+      <w:r>
+        <w:rPr>
+          <w:rFonts w:ascii="Calibri" w:hAnsi="Calibri" w:cs="Calibri" w:eastAsia="Calibri"/>
+          <w:color w:val="auto"/>
+          <w:spacing w:val="0"/>
+          <w:position w:val="0"/>
+          <w:sz w:val="22"/>
+          <w:shd w:fill="auto" w:val="clear"/>
+        </w:rPr>
+        <w:t xml:space="preserve">let parentsCountSt = parentCount.tostring();</w:t>
+      </w:r>
+    </w:p>
+    <w:p>
+      <w:pPr>
+        <w:spacing w:before="0" w:after="160" w:line="259"/>
+        <w:ind w:right="0" w:left="0" w:firstLine="0"/>
+        <w:jc w:val="left"/>
+        <w:rPr>
+          <w:rFonts w:ascii="Calibri" w:hAnsi="Calibri" w:cs="Calibri" w:eastAsia="Calibri"/>
+          <w:color w:val="auto"/>
+          <w:spacing w:val="0"/>
+          <w:position w:val="0"/>
+          <w:sz w:val="22"/>
+          <w:shd w:fill="auto" w:val="clear"/>
+        </w:rPr>
+      </w:pPr>
+      <w:r>
+        <w:rPr>
+          <w:rFonts w:ascii="Calibri" w:hAnsi="Calibri" w:cs="Calibri" w:eastAsia="Calibri"/>
+          <w:color w:val="auto"/>
+          <w:spacing w:val="0"/>
+          <w:position w:val="0"/>
+          <w:sz w:val="22"/>
+          <w:shd w:fill="auto" w:val="clear"/>
+        </w:rPr>
+        <w:t xml:space="preserve">var siblingInfo;</w:t>
+      </w:r>
+    </w:p>
+    <w:p>
+      <w:pPr>
+        <w:spacing w:before="0" w:after="160" w:line="259"/>
+        <w:ind w:right="0" w:left="0" w:firstLine="0"/>
+        <w:jc w:val="left"/>
+        <w:rPr>
+          <w:rFonts w:ascii="Calibri" w:hAnsi="Calibri" w:cs="Calibri" w:eastAsia="Calibri"/>
+          <w:color w:val="auto"/>
+          <w:spacing w:val="0"/>
+          <w:position w:val="0"/>
+          <w:sz w:val="22"/>
+          <w:shd w:fill="auto" w:val="clear"/>
+        </w:rPr>
+      </w:pPr>
+      <w:r>
+        <w:rPr>
+          <w:rFonts w:ascii="Calibri" w:hAnsi="Calibri" w:cs="Calibri" w:eastAsia="Calibri"/>
+          <w:color w:val="auto"/>
+          <w:spacing w:val="0"/>
+          <w:position w:val="0"/>
+          <w:sz w:val="22"/>
+          <w:shd w:fill="auto" w:val="clear"/>
+        </w:rPr>
+        <w:t xml:space="preserve">var paren</w:t>
+      </w:r>
+    </w:p>
+    <w:p>
+      <w:pPr>
+        <w:spacing w:before="0" w:after="160" w:line="259"/>
+        <w:ind w:right="0" w:left="0" w:firstLine="0"/>
+        <w:jc w:val="left"/>
+        <w:rPr>
+          <w:rFonts w:ascii="Calibri" w:hAnsi="Calibri" w:cs="Calibri" w:eastAsia="Calibri"/>
+          <w:color w:val="auto"/>
+          <w:spacing w:val="0"/>
+          <w:position w:val="0"/>
+          <w:sz w:val="22"/>
+          <w:shd w:fill="auto" w:val="clear"/>
+        </w:rPr>
+      </w:pPr>
+      <w:r>
+        <w:rPr>
+          <w:rFonts w:ascii="Calibri" w:hAnsi="Calibri" w:cs="Calibri" w:eastAsia="Calibri"/>
+          <w:color w:val="auto"/>
+          <w:spacing w:val="0"/>
+          <w:position w:val="0"/>
+          <w:sz w:val="22"/>
+          <w:shd w:fill="auto" w:val="clear"/>
+        </w:rPr>
+        <w:t xml:space="preserve">switch(siblingsCountSt){</w:t>
+      </w:r>
+    </w:p>
+    <w:p>
+      <w:pPr>
+        <w:spacing w:before="0" w:after="160" w:line="259"/>
+        <w:ind w:right="0" w:left="0" w:firstLine="0"/>
+        <w:jc w:val="left"/>
+        <w:rPr>
+          <w:rFonts w:ascii="Calibri" w:hAnsi="Calibri" w:cs="Calibri" w:eastAsia="Calibri"/>
+          <w:color w:val="auto"/>
+          <w:spacing w:val="0"/>
+          <w:position w:val="0"/>
+          <w:sz w:val="22"/>
+          <w:shd w:fill="auto" w:val="clear"/>
+        </w:rPr>
+      </w:pPr>
+      <w:r>
+        <w:rPr>
+          <w:rFonts w:ascii="Calibri" w:hAnsi="Calibri" w:cs="Calibri" w:eastAsia="Calibri"/>
+          <w:color w:val="auto"/>
+          <w:spacing w:val="0"/>
+          <w:position w:val="0"/>
+          <w:sz w:val="22"/>
+          <w:shd w:fill="auto" w:val="clear"/>
+        </w:rPr>
+        <w:t xml:space="preserve">case "1":</w:t>
+      </w:r>
+    </w:p>
+    <w:p>
+      <w:pPr>
+        <w:spacing w:before="0" w:after="160" w:line="259"/>
+        <w:ind w:right="0" w:left="0" w:firstLine="0"/>
+        <w:jc w:val="left"/>
+        <w:rPr>
+          <w:rFonts w:ascii="Calibri" w:hAnsi="Calibri" w:cs="Calibri" w:eastAsia="Calibri"/>
+          <w:color w:val="auto"/>
+          <w:spacing w:val="0"/>
+          <w:position w:val="0"/>
+          <w:sz w:val="22"/>
+          <w:shd w:fill="auto" w:val="clear"/>
+        </w:rPr>
+      </w:pPr>
+      <w:r>
+        <w:rPr>
+          <w:rFonts w:ascii="Calibri" w:hAnsi="Calibri" w:cs="Calibri" w:eastAsia="Calibri"/>
+          <w:color w:val="auto"/>
+          <w:spacing w:val="0"/>
+          <w:position w:val="0"/>
+          <w:sz w:val="22"/>
+          <w:shd w:fill="auto" w:val="clear"/>
+        </w:rPr>
+        <w:t xml:space="preserve">  let siblingInfo1 = "Sibling First Name: " + siblingOfPerson.firstName + "\n";</w:t>
+      </w:r>
+    </w:p>
+    <w:p>
+      <w:pPr>
+        <w:spacing w:before="0" w:after="160" w:line="259"/>
+        <w:ind w:right="0" w:left="0" w:firstLine="0"/>
+        <w:jc w:val="left"/>
+        <w:rPr>
+          <w:rFonts w:ascii="Calibri" w:hAnsi="Calibri" w:cs="Calibri" w:eastAsia="Calibri"/>
+          <w:color w:val="auto"/>
+          <w:spacing w:val="0"/>
+          <w:position w:val="0"/>
+          <w:sz w:val="22"/>
+          <w:shd w:fill="auto" w:val="clear"/>
+        </w:rPr>
+      </w:pPr>
+      <w:r>
+        <w:rPr>
+          <w:rFonts w:ascii="Calibri" w:hAnsi="Calibri" w:cs="Calibri" w:eastAsia="Calibri"/>
+          <w:color w:val="auto"/>
+          <w:spacing w:val="0"/>
+          <w:position w:val="0"/>
+          <w:sz w:val="22"/>
+          <w:shd w:fill="auto" w:val="clear"/>
+        </w:rPr>
+        <w:t xml:space="preserve">  siblingInfo1 += "Last Name: " + siblingOfPerson.lastName + "\n";</w:t>
+      </w:r>
+    </w:p>
+    <w:p>
+      <w:pPr>
+        <w:spacing w:before="0" w:after="160" w:line="259"/>
+        <w:ind w:right="0" w:left="0" w:firstLine="0"/>
+        <w:jc w:val="left"/>
+        <w:rPr>
+          <w:rFonts w:ascii="Calibri" w:hAnsi="Calibri" w:cs="Calibri" w:eastAsia="Calibri"/>
+          <w:color w:val="auto"/>
+          <w:spacing w:val="0"/>
+          <w:position w:val="0"/>
+          <w:sz w:val="22"/>
+          <w:shd w:fill="auto" w:val="clear"/>
+        </w:rPr>
+      </w:pPr>
+      <w:r>
+        <w:rPr>
+          <w:rFonts w:ascii="Calibri" w:hAnsi="Calibri" w:cs="Calibri" w:eastAsia="Calibri"/>
+          <w:color w:val="auto"/>
+          <w:spacing w:val="0"/>
+          <w:position w:val="0"/>
+          <w:sz w:val="22"/>
+          <w:shd w:fill="auto" w:val="clear"/>
+        </w:rPr>
+        <w:t xml:space="preserve">var siblingInfo = siblingInfo;</w:t>
+      </w:r>
+    </w:p>
+    <w:p>
+      <w:pPr>
+        <w:spacing w:before="0" w:after="160" w:line="259"/>
+        <w:ind w:right="0" w:left="0" w:firstLine="0"/>
+        <w:jc w:val="left"/>
+        <w:rPr>
+          <w:rFonts w:ascii="Calibri" w:hAnsi="Calibri" w:cs="Calibri" w:eastAsia="Calibri"/>
+          <w:color w:val="auto"/>
+          <w:spacing w:val="0"/>
+          <w:position w:val="0"/>
+          <w:sz w:val="22"/>
+          <w:shd w:fill="auto" w:val="clear"/>
+        </w:rPr>
+      </w:pPr>
+      <w:r>
+        <w:rPr>
+          <w:rFonts w:ascii="Calibri" w:hAnsi="Calibri" w:cs="Calibri" w:eastAsia="Calibri"/>
+          <w:color w:val="auto"/>
+          <w:spacing w:val="0"/>
+          <w:position w:val="0"/>
+          <w:sz w:val="22"/>
+          <w:shd w:fill="auto" w:val="clear"/>
+        </w:rPr>
+        <w:t xml:space="preserve">break;</w:t>
+      </w:r>
+    </w:p>
+    <w:p>
+      <w:pPr>
+        <w:spacing w:before="0" w:after="160" w:line="259"/>
+        <w:ind w:right="0" w:left="0" w:firstLine="0"/>
+        <w:jc w:val="left"/>
+        <w:rPr>
+          <w:rFonts w:ascii="Calibri" w:hAnsi="Calibri" w:cs="Calibri" w:eastAsia="Calibri"/>
+          <w:color w:val="auto"/>
+          <w:spacing w:val="0"/>
+          <w:position w:val="0"/>
+          <w:sz w:val="22"/>
+          <w:shd w:fill="auto" w:val="clear"/>
+        </w:rPr>
+      </w:pPr>
+      <w:r>
+        <w:rPr>
+          <w:rFonts w:ascii="Calibri" w:hAnsi="Calibri" w:cs="Calibri" w:eastAsia="Calibri"/>
+          <w:color w:val="auto"/>
+          <w:spacing w:val="0"/>
+          <w:position w:val="0"/>
+          <w:sz w:val="22"/>
+          <w:shd w:fill="auto" w:val="clear"/>
+        </w:rPr>
+        <w:t xml:space="preserve">case "2":</w:t>
+      </w:r>
+    </w:p>
+    <w:p>
+      <w:pPr>
+        <w:spacing w:before="0" w:after="160" w:line="259"/>
+        <w:ind w:right="0" w:left="0" w:firstLine="0"/>
+        <w:jc w:val="left"/>
+        <w:rPr>
+          <w:rFonts w:ascii="Calibri" w:hAnsi="Calibri" w:cs="Calibri" w:eastAsia="Calibri"/>
+          <w:color w:val="auto"/>
+          <w:spacing w:val="0"/>
+          <w:position w:val="0"/>
+          <w:sz w:val="22"/>
+          <w:shd w:fill="auto" w:val="clear"/>
+        </w:rPr>
+      </w:pPr>
+    </w:p>
+    <w:p>
+      <w:pPr>
+        <w:spacing w:before="0" w:after="160" w:line="259"/>
+        <w:ind w:right="0" w:left="0" w:firstLine="0"/>
+        <w:jc w:val="left"/>
+        <w:rPr>
+          <w:rFonts w:ascii="Calibri" w:hAnsi="Calibri" w:cs="Calibri" w:eastAsia="Calibri"/>
+          <w:color w:val="auto"/>
+          <w:spacing w:val="0"/>
+          <w:position w:val="0"/>
+          <w:sz w:val="22"/>
+          <w:shd w:fill="auto" w:val="clear"/>
+        </w:rPr>
+      </w:pPr>
+      <w:r>
+        <w:rPr>
+          <w:rFonts w:ascii="Calibri" w:hAnsi="Calibri" w:cs="Calibri" w:eastAsia="Calibri"/>
+          <w:color w:val="auto"/>
+          <w:spacing w:val="0"/>
+          <w:position w:val="0"/>
+          <w:sz w:val="22"/>
+          <w:shd w:fill="auto" w:val="clear"/>
+        </w:rPr>
+        <w:t xml:space="preserve">let siblingInfo2 = "Sibling First Name: " + siblingOfPerson.atindex(0).firstName + "\n";</w:t>
+      </w:r>
+    </w:p>
+    <w:p>
+      <w:pPr>
+        <w:spacing w:before="0" w:after="160" w:line="259"/>
+        <w:ind w:right="0" w:left="0" w:firstLine="0"/>
+        <w:jc w:val="left"/>
+        <w:rPr>
+          <w:rFonts w:ascii="Calibri" w:hAnsi="Calibri" w:cs="Calibri" w:eastAsia="Calibri"/>
+          <w:color w:val="auto"/>
+          <w:spacing w:val="0"/>
+          <w:position w:val="0"/>
+          <w:sz w:val="22"/>
+          <w:shd w:fill="auto" w:val="clear"/>
+        </w:rPr>
+      </w:pPr>
+      <w:r>
+        <w:rPr>
+          <w:rFonts w:ascii="Calibri" w:hAnsi="Calibri" w:cs="Calibri" w:eastAsia="Calibri"/>
+          <w:color w:val="auto"/>
+          <w:spacing w:val="0"/>
+          <w:position w:val="0"/>
+          <w:sz w:val="22"/>
+          <w:shd w:fill="auto" w:val="clear"/>
+        </w:rPr>
+        <w:t xml:space="preserve">  siblingInfo2 += "Sibling Last Name: " + siblingOfPerson.atindex(0).lastName + "\n";</w:t>
+      </w:r>
+    </w:p>
+    <w:p>
+      <w:pPr>
+        <w:spacing w:before="0" w:after="160" w:line="259"/>
+        <w:ind w:right="0" w:left="0" w:firstLine="0"/>
+        <w:jc w:val="left"/>
+        <w:rPr>
+          <w:rFonts w:ascii="Calibri" w:hAnsi="Calibri" w:cs="Calibri" w:eastAsia="Calibri"/>
+          <w:color w:val="auto"/>
+          <w:spacing w:val="0"/>
+          <w:position w:val="0"/>
+          <w:sz w:val="22"/>
+          <w:shd w:fill="auto" w:val="clear"/>
+        </w:rPr>
+      </w:pPr>
+      <w:r>
+        <w:rPr>
+          <w:rFonts w:ascii="Calibri" w:hAnsi="Calibri" w:cs="Calibri" w:eastAsia="Calibri"/>
+          <w:color w:val="auto"/>
+          <w:spacing w:val="0"/>
+          <w:position w:val="0"/>
+          <w:sz w:val="22"/>
+          <w:shd w:fill="auto" w:val="clear"/>
+        </w:rPr>
+        <w:t xml:space="preserve">siblingInfo2 += "Sibling First Name: " + siblingOfPerson.atindex(1).firstName + "\n";</w:t>
+      </w:r>
+    </w:p>
+    <w:p>
+      <w:pPr>
+        <w:spacing w:before="0" w:after="160" w:line="259"/>
+        <w:ind w:right="0" w:left="0" w:firstLine="0"/>
+        <w:jc w:val="left"/>
+        <w:rPr>
+          <w:rFonts w:ascii="Calibri" w:hAnsi="Calibri" w:cs="Calibri" w:eastAsia="Calibri"/>
+          <w:color w:val="auto"/>
+          <w:spacing w:val="0"/>
+          <w:position w:val="0"/>
+          <w:sz w:val="22"/>
+          <w:shd w:fill="auto" w:val="clear"/>
+        </w:rPr>
+      </w:pPr>
+      <w:r>
+        <w:rPr>
+          <w:rFonts w:ascii="Calibri" w:hAnsi="Calibri" w:cs="Calibri" w:eastAsia="Calibri"/>
+          <w:color w:val="auto"/>
+          <w:spacing w:val="0"/>
+          <w:position w:val="0"/>
+          <w:sz w:val="22"/>
+          <w:shd w:fill="auto" w:val="clear"/>
+        </w:rPr>
+        <w:t xml:space="preserve"> siblingInfo2 += "Sibling Last Name: " + siblingOfPerson.atindex(1).lastName + "\n";</w:t>
+      </w:r>
+    </w:p>
+    <w:p>
+      <w:pPr>
+        <w:spacing w:before="0" w:after="160" w:line="259"/>
+        <w:ind w:right="0" w:left="0" w:firstLine="0"/>
+        <w:jc w:val="left"/>
+        <w:rPr>
+          <w:rFonts w:ascii="Calibri" w:hAnsi="Calibri" w:cs="Calibri" w:eastAsia="Calibri"/>
+          <w:color w:val="auto"/>
+          <w:spacing w:val="0"/>
+          <w:position w:val="0"/>
+          <w:sz w:val="22"/>
+          <w:shd w:fill="auto" w:val="clear"/>
+        </w:rPr>
+      </w:pPr>
+      <w:r>
+        <w:rPr>
+          <w:rFonts w:ascii="Calibri" w:hAnsi="Calibri" w:cs="Calibri" w:eastAsia="Calibri"/>
+          <w:color w:val="auto"/>
+          <w:spacing w:val="0"/>
+          <w:position w:val="0"/>
+          <w:sz w:val="22"/>
+          <w:shd w:fill="auto" w:val="clear"/>
+        </w:rPr>
+        <w:t xml:space="preserve">siblingInfo = siblingInfo2;</w:t>
+      </w:r>
+    </w:p>
+    <w:p>
+      <w:pPr>
+        <w:spacing w:before="0" w:after="160" w:line="259"/>
+        <w:ind w:right="0" w:left="0" w:firstLine="0"/>
+        <w:jc w:val="left"/>
+        <w:rPr>
+          <w:rFonts w:ascii="Calibri" w:hAnsi="Calibri" w:cs="Calibri" w:eastAsia="Calibri"/>
+          <w:color w:val="auto"/>
+          <w:spacing w:val="0"/>
+          <w:position w:val="0"/>
+          <w:sz w:val="22"/>
+          <w:shd w:fill="auto" w:val="clear"/>
+        </w:rPr>
+      </w:pPr>
+      <w:r>
+        <w:rPr>
+          <w:rFonts w:ascii="Calibri" w:hAnsi="Calibri" w:cs="Calibri" w:eastAsia="Calibri"/>
+          <w:color w:val="auto"/>
+          <w:spacing w:val="0"/>
+          <w:position w:val="0"/>
+          <w:sz w:val="22"/>
+          <w:shd w:fill="auto" w:val="clear"/>
+        </w:rPr>
+        <w:t xml:space="preserve">break;</w:t>
+      </w:r>
+    </w:p>
+    <w:p>
+      <w:pPr>
+        <w:spacing w:before="0" w:after="160" w:line="259"/>
+        <w:ind w:right="0" w:left="0" w:firstLine="0"/>
+        <w:jc w:val="left"/>
+        <w:rPr>
+          <w:rFonts w:ascii="Calibri" w:hAnsi="Calibri" w:cs="Calibri" w:eastAsia="Calibri"/>
+          <w:color w:val="auto"/>
+          <w:spacing w:val="0"/>
+          <w:position w:val="0"/>
+          <w:sz w:val="22"/>
+          <w:shd w:fill="auto" w:val="clear"/>
+        </w:rPr>
+      </w:pPr>
+      <w:r>
+        <w:rPr>
+          <w:rFonts w:ascii="Calibri" w:hAnsi="Calibri" w:cs="Calibri" w:eastAsia="Calibri"/>
+          <w:color w:val="auto"/>
+          <w:spacing w:val="0"/>
+          <w:position w:val="0"/>
+          <w:sz w:val="22"/>
+          <w:shd w:fill="auto" w:val="clear"/>
+        </w:rPr>
+        <w:t xml:space="preserve">case "3":</w:t>
+      </w:r>
+    </w:p>
+    <w:p>
+      <w:pPr>
+        <w:spacing w:before="0" w:after="160" w:line="259"/>
+        <w:ind w:right="0" w:left="0" w:firstLine="0"/>
+        <w:jc w:val="left"/>
+        <w:rPr>
+          <w:rFonts w:ascii="Calibri" w:hAnsi="Calibri" w:cs="Calibri" w:eastAsia="Calibri"/>
+          <w:color w:val="auto"/>
+          <w:spacing w:val="0"/>
+          <w:position w:val="0"/>
+          <w:sz w:val="22"/>
+          <w:shd w:fill="auto" w:val="clear"/>
+        </w:rPr>
+      </w:pPr>
+      <w:r>
+        <w:rPr>
+          <w:rFonts w:ascii="Calibri" w:hAnsi="Calibri" w:cs="Calibri" w:eastAsia="Calibri"/>
+          <w:color w:val="auto"/>
+          <w:spacing w:val="0"/>
+          <w:position w:val="0"/>
+          <w:sz w:val="22"/>
+          <w:shd w:fill="auto" w:val="clear"/>
+        </w:rPr>
+        <w:t xml:space="preserve">let siblingInfo3 = "Sibling First Name: " + siblingOfPerson.atindex(0).firstName + "\n";</w:t>
+      </w:r>
+    </w:p>
+    <w:p>
+      <w:pPr>
+        <w:spacing w:before="0" w:after="160" w:line="259"/>
+        <w:ind w:right="0" w:left="0" w:firstLine="0"/>
+        <w:jc w:val="left"/>
+        <w:rPr>
+          <w:rFonts w:ascii="Calibri" w:hAnsi="Calibri" w:cs="Calibri" w:eastAsia="Calibri"/>
+          <w:color w:val="auto"/>
+          <w:spacing w:val="0"/>
+          <w:position w:val="0"/>
+          <w:sz w:val="22"/>
+          <w:shd w:fill="auto" w:val="clear"/>
+        </w:rPr>
+      </w:pPr>
+      <w:r>
+        <w:rPr>
+          <w:rFonts w:ascii="Calibri" w:hAnsi="Calibri" w:cs="Calibri" w:eastAsia="Calibri"/>
+          <w:color w:val="auto"/>
+          <w:spacing w:val="0"/>
+          <w:position w:val="0"/>
+          <w:sz w:val="22"/>
+          <w:shd w:fill="auto" w:val="clear"/>
+        </w:rPr>
+        <w:t xml:space="preserve">  siblingInfo3 += "Sibling Last Name: " + siblingOfPerson.atindex(0).lastName + "\n";</w:t>
+      </w:r>
+    </w:p>
+    <w:p>
+      <w:pPr>
+        <w:spacing w:before="0" w:after="160" w:line="259"/>
+        <w:ind w:right="0" w:left="0" w:firstLine="0"/>
+        <w:jc w:val="left"/>
+        <w:rPr>
+          <w:rFonts w:ascii="Calibri" w:hAnsi="Calibri" w:cs="Calibri" w:eastAsia="Calibri"/>
+          <w:color w:val="auto"/>
+          <w:spacing w:val="0"/>
+          <w:position w:val="0"/>
+          <w:sz w:val="22"/>
+          <w:shd w:fill="auto" w:val="clear"/>
+        </w:rPr>
+      </w:pPr>
+      <w:r>
+        <w:rPr>
+          <w:rFonts w:ascii="Calibri" w:hAnsi="Calibri" w:cs="Calibri" w:eastAsia="Calibri"/>
+          <w:color w:val="auto"/>
+          <w:spacing w:val="0"/>
+          <w:position w:val="0"/>
+          <w:sz w:val="22"/>
+          <w:shd w:fill="auto" w:val="clear"/>
+        </w:rPr>
+        <w:t xml:space="preserve">siblingInfo3 += "Sibling First Name: " + siblingOfPerson.atindex(1).firstName + "\n";</w:t>
+      </w:r>
+    </w:p>
+    <w:p>
+      <w:pPr>
+        <w:spacing w:before="0" w:after="160" w:line="259"/>
+        <w:ind w:right="0" w:left="0" w:firstLine="0"/>
+        <w:jc w:val="left"/>
+        <w:rPr>
+          <w:rFonts w:ascii="Calibri" w:hAnsi="Calibri" w:cs="Calibri" w:eastAsia="Calibri"/>
+          <w:color w:val="auto"/>
+          <w:spacing w:val="0"/>
+          <w:position w:val="0"/>
+          <w:sz w:val="22"/>
+          <w:shd w:fill="auto" w:val="clear"/>
+        </w:rPr>
+      </w:pPr>
+      <w:r>
+        <w:rPr>
+          <w:rFonts w:ascii="Calibri" w:hAnsi="Calibri" w:cs="Calibri" w:eastAsia="Calibri"/>
+          <w:color w:val="auto"/>
+          <w:spacing w:val="0"/>
+          <w:position w:val="0"/>
+          <w:sz w:val="22"/>
+          <w:shd w:fill="auto" w:val="clear"/>
+        </w:rPr>
+        <w:t xml:space="preserve"> siblingInfo3 += "Sibling Last Name: " + siblingOfPerson.atindex(1).lastName + "\n";</w:t>
+      </w:r>
+    </w:p>
+    <w:p>
+      <w:pPr>
+        <w:spacing w:before="0" w:after="160" w:line="259"/>
+        <w:ind w:right="0" w:left="0" w:firstLine="0"/>
+        <w:jc w:val="left"/>
+        <w:rPr>
+          <w:rFonts w:ascii="Calibri" w:hAnsi="Calibri" w:cs="Calibri" w:eastAsia="Calibri"/>
+          <w:color w:val="auto"/>
+          <w:spacing w:val="0"/>
+          <w:position w:val="0"/>
+          <w:sz w:val="22"/>
+          <w:shd w:fill="auto" w:val="clear"/>
+        </w:rPr>
+      </w:pPr>
+      <w:r>
+        <w:rPr>
+          <w:rFonts w:ascii="Calibri" w:hAnsi="Calibri" w:cs="Calibri" w:eastAsia="Calibri"/>
+          <w:color w:val="auto"/>
+          <w:spacing w:val="0"/>
+          <w:position w:val="0"/>
+          <w:sz w:val="22"/>
+          <w:shd w:fill="auto" w:val="clear"/>
+        </w:rPr>
+        <w:t xml:space="preserve">siblingInfo3 += "Sibling First Name: " + siblingOfPerson.atindex(2).firstName + "\n";</w:t>
+      </w:r>
+    </w:p>
+    <w:p>
+      <w:pPr>
+        <w:spacing w:before="0" w:after="160" w:line="259"/>
+        <w:ind w:right="0" w:left="0" w:firstLine="0"/>
+        <w:jc w:val="left"/>
+        <w:rPr>
+          <w:rFonts w:ascii="Calibri" w:hAnsi="Calibri" w:cs="Calibri" w:eastAsia="Calibri"/>
+          <w:color w:val="auto"/>
+          <w:spacing w:val="0"/>
+          <w:position w:val="0"/>
+          <w:sz w:val="22"/>
+          <w:shd w:fill="auto" w:val="clear"/>
+        </w:rPr>
+      </w:pPr>
+      <w:r>
+        <w:rPr>
+          <w:rFonts w:ascii="Calibri" w:hAnsi="Calibri" w:cs="Calibri" w:eastAsia="Calibri"/>
+          <w:color w:val="auto"/>
+          <w:spacing w:val="0"/>
+          <w:position w:val="0"/>
+          <w:sz w:val="22"/>
+          <w:shd w:fill="auto" w:val="clear"/>
+        </w:rPr>
+        <w:t xml:space="preserve"> siblingInfo3 += "Sibling Last Name: " + siblingOfPerson.atindex(2).lastName + "\n";</w:t>
+      </w:r>
+    </w:p>
+    <w:p>
+      <w:pPr>
+        <w:spacing w:before="0" w:after="160" w:line="259"/>
+        <w:ind w:right="0" w:left="0" w:firstLine="0"/>
+        <w:jc w:val="left"/>
+        <w:rPr>
+          <w:rFonts w:ascii="Calibri" w:hAnsi="Calibri" w:cs="Calibri" w:eastAsia="Calibri"/>
+          <w:color w:val="auto"/>
+          <w:spacing w:val="0"/>
+          <w:position w:val="0"/>
+          <w:sz w:val="22"/>
+          <w:shd w:fill="auto" w:val="clear"/>
+        </w:rPr>
+      </w:pPr>
+      <w:r>
+        <w:rPr>
+          <w:rFonts w:ascii="Calibri" w:hAnsi="Calibri" w:cs="Calibri" w:eastAsia="Calibri"/>
+          <w:color w:val="auto"/>
+          <w:spacing w:val="0"/>
+          <w:position w:val="0"/>
+          <w:sz w:val="22"/>
+          <w:shd w:fill="auto" w:val="clear"/>
+        </w:rPr>
+        <w:t xml:space="preserve">siblingInfo = siblingInfo3;</w:t>
+      </w:r>
+    </w:p>
+    <w:p>
+      <w:pPr>
+        <w:spacing w:before="0" w:after="160" w:line="259"/>
+        <w:ind w:right="0" w:left="0" w:firstLine="0"/>
+        <w:jc w:val="left"/>
+        <w:rPr>
+          <w:rFonts w:ascii="Calibri" w:hAnsi="Calibri" w:cs="Calibri" w:eastAsia="Calibri"/>
+          <w:color w:val="auto"/>
+          <w:spacing w:val="0"/>
+          <w:position w:val="0"/>
+          <w:sz w:val="22"/>
+          <w:shd w:fill="auto" w:val="clear"/>
+        </w:rPr>
+      </w:pPr>
+      <w:r>
+        <w:rPr>
+          <w:rFonts w:ascii="Calibri" w:hAnsi="Calibri" w:cs="Calibri" w:eastAsia="Calibri"/>
+          <w:color w:val="auto"/>
+          <w:spacing w:val="0"/>
+          <w:position w:val="0"/>
+          <w:sz w:val="22"/>
+          <w:shd w:fill="auto" w:val="clear"/>
+        </w:rPr>
+        <w:t xml:space="preserve">break;</w:t>
+      </w:r>
+    </w:p>
+    <w:p>
+      <w:pPr>
+        <w:spacing w:before="0" w:after="160" w:line="259"/>
+        <w:ind w:right="0" w:left="0" w:firstLine="0"/>
+        <w:jc w:val="left"/>
+        <w:rPr>
+          <w:rFonts w:ascii="Calibri" w:hAnsi="Calibri" w:cs="Calibri" w:eastAsia="Calibri"/>
+          <w:color w:val="auto"/>
+          <w:spacing w:val="0"/>
+          <w:position w:val="0"/>
+          <w:sz w:val="22"/>
+          <w:shd w:fill="auto" w:val="clear"/>
+        </w:rPr>
+      </w:pPr>
+      <w:r>
+        <w:rPr>
+          <w:rFonts w:ascii="Calibri" w:hAnsi="Calibri" w:cs="Calibri" w:eastAsia="Calibri"/>
+          <w:color w:val="auto"/>
+          <w:spacing w:val="0"/>
+          <w:position w:val="0"/>
+          <w:sz w:val="22"/>
+          <w:shd w:fill="auto" w:val="clear"/>
+        </w:rPr>
+        <w:t xml:space="preserve">}</w:t>
+      </w:r>
+    </w:p>
+    <w:p>
+      <w:pPr>
+        <w:spacing w:before="0" w:after="160" w:line="259"/>
+        <w:ind w:right="0" w:left="0" w:firstLine="0"/>
+        <w:jc w:val="left"/>
+        <w:rPr>
+          <w:rFonts w:ascii="Calibri" w:hAnsi="Calibri" w:cs="Calibri" w:eastAsia="Calibri"/>
+          <w:color w:val="auto"/>
+          <w:spacing w:val="0"/>
+          <w:position w:val="0"/>
+          <w:sz w:val="22"/>
+          <w:shd w:fill="auto" w:val="clear"/>
+        </w:rPr>
+      </w:pPr>
+      <w:r>
+        <w:rPr>
+          <w:rFonts w:ascii="Calibri" w:hAnsi="Calibri" w:cs="Calibri" w:eastAsia="Calibri"/>
+          <w:color w:val="auto"/>
+          <w:spacing w:val="0"/>
+          <w:position w:val="0"/>
+          <w:sz w:val="22"/>
+          <w:shd w:fill="auto" w:val="clear"/>
+        </w:rPr>
+        <w:t xml:space="preserve">switch(parentCountSt){</w:t>
+      </w:r>
+    </w:p>
+    <w:p>
+      <w:pPr>
+        <w:spacing w:before="0" w:after="160" w:line="259"/>
+        <w:ind w:right="0" w:left="0" w:firstLine="0"/>
+        <w:jc w:val="left"/>
+        <w:rPr>
+          <w:rFonts w:ascii="Calibri" w:hAnsi="Calibri" w:cs="Calibri" w:eastAsia="Calibri"/>
+          <w:color w:val="auto"/>
+          <w:spacing w:val="0"/>
+          <w:position w:val="0"/>
+          <w:sz w:val="22"/>
+          <w:shd w:fill="auto" w:val="clear"/>
+        </w:rPr>
+      </w:pPr>
+      <w:r>
+        <w:rPr>
+          <w:rFonts w:ascii="Calibri" w:hAnsi="Calibri" w:cs="Calibri" w:eastAsia="Calibri"/>
+          <w:color w:val="auto"/>
+          <w:spacing w:val="0"/>
+          <w:position w:val="0"/>
+          <w:sz w:val="22"/>
+          <w:shd w:fill="auto" w:val="clear"/>
+        </w:rPr>
+        <w:t xml:space="preserve">case "1":</w:t>
+      </w:r>
+    </w:p>
+    <w:p>
+      <w:pPr>
+        <w:spacing w:before="0" w:after="160" w:line="259"/>
+        <w:ind w:right="0" w:left="0" w:firstLine="0"/>
+        <w:jc w:val="left"/>
+        <w:rPr>
+          <w:rFonts w:ascii="Calibri" w:hAnsi="Calibri" w:cs="Calibri" w:eastAsia="Calibri"/>
+          <w:color w:val="auto"/>
+          <w:spacing w:val="0"/>
+          <w:position w:val="0"/>
+          <w:sz w:val="22"/>
+          <w:shd w:fill="auto" w:val="clear"/>
+        </w:rPr>
+      </w:pPr>
+      <w:r>
+        <w:rPr>
+          <w:rFonts w:ascii="Calibri" w:hAnsi="Calibri" w:cs="Calibri" w:eastAsia="Calibri"/>
+          <w:color w:val="auto"/>
+          <w:spacing w:val="0"/>
+          <w:position w:val="0"/>
+          <w:sz w:val="22"/>
+          <w:shd w:fill="auto" w:val="clear"/>
+        </w:rPr>
+        <w:t xml:space="preserve">  let parentInfo1 = "Parent First Name: " + parentsOfPerson.firstName + "\n";</w:t>
+      </w:r>
+    </w:p>
+    <w:p>
+      <w:pPr>
+        <w:spacing w:before="0" w:after="160" w:line="259"/>
+        <w:ind w:right="0" w:left="0" w:firstLine="0"/>
+        <w:jc w:val="left"/>
+        <w:rPr>
+          <w:rFonts w:ascii="Calibri" w:hAnsi="Calibri" w:cs="Calibri" w:eastAsia="Calibri"/>
+          <w:color w:val="auto"/>
+          <w:spacing w:val="0"/>
+          <w:position w:val="0"/>
+          <w:sz w:val="22"/>
+          <w:shd w:fill="auto" w:val="clear"/>
+        </w:rPr>
+      </w:pPr>
+      <w:r>
+        <w:rPr>
+          <w:rFonts w:ascii="Calibri" w:hAnsi="Calibri" w:cs="Calibri" w:eastAsia="Calibri"/>
+          <w:color w:val="auto"/>
+          <w:spacing w:val="0"/>
+          <w:position w:val="0"/>
+          <w:sz w:val="22"/>
+          <w:shd w:fill="auto" w:val="clear"/>
+        </w:rPr>
+        <w:t xml:space="preserve">  parentInfo1 += "Last Name: " + parentsOfPerson.lastName + "\n";</w:t>
+      </w:r>
+    </w:p>
+    <w:p>
+      <w:pPr>
+        <w:spacing w:before="0" w:after="160" w:line="259"/>
+        <w:ind w:right="0" w:left="0" w:firstLine="0"/>
+        <w:jc w:val="left"/>
+        <w:rPr>
+          <w:rFonts w:ascii="Calibri" w:hAnsi="Calibri" w:cs="Calibri" w:eastAsia="Calibri"/>
+          <w:color w:val="auto"/>
+          <w:spacing w:val="0"/>
+          <w:position w:val="0"/>
+          <w:sz w:val="22"/>
+          <w:shd w:fill="auto" w:val="clear"/>
+        </w:rPr>
+      </w:pPr>
+      <w:r>
+        <w:rPr>
+          <w:rFonts w:ascii="Calibri" w:hAnsi="Calibri" w:cs="Calibri" w:eastAsia="Calibri"/>
+          <w:color w:val="auto"/>
+          <w:spacing w:val="0"/>
+          <w:position w:val="0"/>
+          <w:sz w:val="22"/>
+          <w:shd w:fill="auto" w:val="clear"/>
+        </w:rPr>
+        <w:t xml:space="preserve">var parentInfo = parentInfo1;</w:t>
+      </w:r>
+    </w:p>
+    <w:p>
+      <w:pPr>
+        <w:spacing w:before="0" w:after="160" w:line="259"/>
+        <w:ind w:right="0" w:left="0" w:firstLine="0"/>
+        <w:jc w:val="left"/>
+        <w:rPr>
+          <w:rFonts w:ascii="Calibri" w:hAnsi="Calibri" w:cs="Calibri" w:eastAsia="Calibri"/>
+          <w:color w:val="auto"/>
+          <w:spacing w:val="0"/>
+          <w:position w:val="0"/>
+          <w:sz w:val="22"/>
+          <w:shd w:fill="auto" w:val="clear"/>
+        </w:rPr>
+      </w:pPr>
+      <w:r>
+        <w:rPr>
+          <w:rFonts w:ascii="Calibri" w:hAnsi="Calibri" w:cs="Calibri" w:eastAsia="Calibri"/>
+          <w:color w:val="auto"/>
+          <w:spacing w:val="0"/>
+          <w:position w:val="0"/>
+          <w:sz w:val="22"/>
+          <w:shd w:fill="auto" w:val="clear"/>
+        </w:rPr>
+        <w:t xml:space="preserve">break;</w:t>
+      </w:r>
+    </w:p>
+    <w:p>
+      <w:pPr>
+        <w:spacing w:before="0" w:after="160" w:line="259"/>
+        <w:ind w:right="0" w:left="0" w:firstLine="0"/>
+        <w:jc w:val="left"/>
+        <w:rPr>
+          <w:rFonts w:ascii="Calibri" w:hAnsi="Calibri" w:cs="Calibri" w:eastAsia="Calibri"/>
+          <w:color w:val="auto"/>
+          <w:spacing w:val="0"/>
+          <w:position w:val="0"/>
+          <w:sz w:val="22"/>
+          <w:shd w:fill="auto" w:val="clear"/>
+        </w:rPr>
+      </w:pPr>
+      <w:r>
+        <w:rPr>
+          <w:rFonts w:ascii="Calibri" w:hAnsi="Calibri" w:cs="Calibri" w:eastAsia="Calibri"/>
+          <w:color w:val="auto"/>
+          <w:spacing w:val="0"/>
+          <w:position w:val="0"/>
+          <w:sz w:val="22"/>
+          <w:shd w:fill="auto" w:val="clear"/>
+        </w:rPr>
+        <w:t xml:space="preserve">case "2":</w:t>
+      </w:r>
+    </w:p>
+    <w:p>
+      <w:pPr>
+        <w:spacing w:before="0" w:after="160" w:line="259"/>
+        <w:ind w:right="0" w:left="0" w:firstLine="0"/>
+        <w:jc w:val="left"/>
+        <w:rPr>
+          <w:rFonts w:ascii="Calibri" w:hAnsi="Calibri" w:cs="Calibri" w:eastAsia="Calibri"/>
+          <w:color w:val="auto"/>
+          <w:spacing w:val="0"/>
+          <w:position w:val="0"/>
+          <w:sz w:val="22"/>
+          <w:shd w:fill="auto" w:val="clear"/>
+        </w:rPr>
+      </w:pPr>
+    </w:p>
+    <w:p>
+      <w:pPr>
+        <w:spacing w:before="0" w:after="160" w:line="259"/>
+        <w:ind w:right="0" w:left="0" w:firstLine="0"/>
+        <w:jc w:val="left"/>
+        <w:rPr>
+          <w:rFonts w:ascii="Calibri" w:hAnsi="Calibri" w:cs="Calibri" w:eastAsia="Calibri"/>
+          <w:color w:val="auto"/>
+          <w:spacing w:val="0"/>
+          <w:position w:val="0"/>
+          <w:sz w:val="22"/>
+          <w:shd w:fill="auto" w:val="clear"/>
+        </w:rPr>
+      </w:pPr>
+      <w:r>
+        <w:rPr>
+          <w:rFonts w:ascii="Calibri" w:hAnsi="Calibri" w:cs="Calibri" w:eastAsia="Calibri"/>
+          <w:color w:val="auto"/>
+          <w:spacing w:val="0"/>
+          <w:position w:val="0"/>
+          <w:sz w:val="22"/>
+          <w:shd w:fill="auto" w:val="clear"/>
+        </w:rPr>
+        <w:t xml:space="preserve">let parentInfo2 = "Parent First Name: " + parentsOfPerson.atindex(0).firstName + "\n";</w:t>
+      </w:r>
+    </w:p>
+    <w:p>
+      <w:pPr>
+        <w:spacing w:before="0" w:after="160" w:line="259"/>
+        <w:ind w:right="0" w:left="0" w:firstLine="0"/>
+        <w:jc w:val="left"/>
+        <w:rPr>
+          <w:rFonts w:ascii="Calibri" w:hAnsi="Calibri" w:cs="Calibri" w:eastAsia="Calibri"/>
+          <w:color w:val="auto"/>
+          <w:spacing w:val="0"/>
+          <w:position w:val="0"/>
+          <w:sz w:val="22"/>
+          <w:shd w:fill="auto" w:val="clear"/>
+        </w:rPr>
+      </w:pPr>
+      <w:r>
+        <w:rPr>
+          <w:rFonts w:ascii="Calibri" w:hAnsi="Calibri" w:cs="Calibri" w:eastAsia="Calibri"/>
+          <w:color w:val="auto"/>
+          <w:spacing w:val="0"/>
+          <w:position w:val="0"/>
+          <w:sz w:val="22"/>
+          <w:shd w:fill="auto" w:val="clear"/>
+        </w:rPr>
+        <w:t xml:space="preserve"> parentInfo2 += "Parent Last Name: " + parentsOfPerson.atindex(0).lastName + "\n";</w:t>
+      </w:r>
+    </w:p>
+    <w:p>
+      <w:pPr>
+        <w:spacing w:before="0" w:after="160" w:line="259"/>
+        <w:ind w:right="0" w:left="0" w:firstLine="0"/>
+        <w:jc w:val="left"/>
+        <w:rPr>
+          <w:rFonts w:ascii="Calibri" w:hAnsi="Calibri" w:cs="Calibri" w:eastAsia="Calibri"/>
+          <w:color w:val="auto"/>
+          <w:spacing w:val="0"/>
+          <w:position w:val="0"/>
+          <w:sz w:val="22"/>
+          <w:shd w:fill="auto" w:val="clear"/>
+        </w:rPr>
+      </w:pPr>
+      <w:r>
+        <w:rPr>
+          <w:rFonts w:ascii="Calibri" w:hAnsi="Calibri" w:cs="Calibri" w:eastAsia="Calibri"/>
+          <w:color w:val="auto"/>
+          <w:spacing w:val="0"/>
+          <w:position w:val="0"/>
+          <w:sz w:val="22"/>
+          <w:shd w:fill="auto" w:val="clear"/>
+        </w:rPr>
+        <w:t xml:space="preserve">parentInfo2 += "parent First Name: " + parentsOfPerson.atindex(1).firstName + "\n";</w:t>
+      </w:r>
+    </w:p>
+    <w:p>
+      <w:pPr>
+        <w:spacing w:before="0" w:after="160" w:line="259"/>
+        <w:ind w:right="0" w:left="0" w:firstLine="0"/>
+        <w:jc w:val="left"/>
+        <w:rPr>
+          <w:rFonts w:ascii="Calibri" w:hAnsi="Calibri" w:cs="Calibri" w:eastAsia="Calibri"/>
+          <w:color w:val="auto"/>
+          <w:spacing w:val="0"/>
+          <w:position w:val="0"/>
+          <w:sz w:val="22"/>
+          <w:shd w:fill="auto" w:val="clear"/>
+        </w:rPr>
+      </w:pPr>
+      <w:r>
+        <w:rPr>
+          <w:rFonts w:ascii="Calibri" w:hAnsi="Calibri" w:cs="Calibri" w:eastAsia="Calibri"/>
+          <w:color w:val="auto"/>
+          <w:spacing w:val="0"/>
+          <w:position w:val="0"/>
+          <w:sz w:val="22"/>
+          <w:shd w:fill="auto" w:val="clear"/>
+        </w:rPr>
+        <w:t xml:space="preserve"> parentInfo2 += "Sibling Last Name: " + parentsOfPerson.atindex(1).lastName + "\n";</w:t>
+      </w:r>
+    </w:p>
+    <w:p>
+      <w:pPr>
+        <w:spacing w:before="0" w:after="160" w:line="259"/>
+        <w:ind w:right="0" w:left="0" w:firstLine="0"/>
+        <w:jc w:val="left"/>
+        <w:rPr>
+          <w:rFonts w:ascii="Calibri" w:hAnsi="Calibri" w:cs="Calibri" w:eastAsia="Calibri"/>
+          <w:color w:val="auto"/>
+          <w:spacing w:val="0"/>
+          <w:position w:val="0"/>
+          <w:sz w:val="22"/>
+          <w:shd w:fill="auto" w:val="clear"/>
+        </w:rPr>
+      </w:pPr>
+      <w:r>
+        <w:rPr>
+          <w:rFonts w:ascii="Calibri" w:hAnsi="Calibri" w:cs="Calibri" w:eastAsia="Calibri"/>
+          <w:color w:val="auto"/>
+          <w:spacing w:val="0"/>
+          <w:position w:val="0"/>
+          <w:sz w:val="22"/>
+          <w:shd w:fill="auto" w:val="clear"/>
+        </w:rPr>
+        <w:t xml:space="preserve">parentInfo = parentInfo2;</w:t>
+      </w:r>
+    </w:p>
+    <w:p>
+      <w:pPr>
+        <w:spacing w:before="0" w:after="160" w:line="259"/>
+        <w:ind w:right="0" w:left="0" w:firstLine="0"/>
+        <w:jc w:val="left"/>
+        <w:rPr>
+          <w:rFonts w:ascii="Calibri" w:hAnsi="Calibri" w:cs="Calibri" w:eastAsia="Calibri"/>
+          <w:color w:val="auto"/>
+          <w:spacing w:val="0"/>
+          <w:position w:val="0"/>
+          <w:sz w:val="22"/>
+          <w:shd w:fill="auto" w:val="clear"/>
+        </w:rPr>
+      </w:pPr>
+      <w:r>
+        <w:rPr>
+          <w:rFonts w:ascii="Calibri" w:hAnsi="Calibri" w:cs="Calibri" w:eastAsia="Calibri"/>
+          <w:color w:val="auto"/>
+          <w:spacing w:val="0"/>
+          <w:position w:val="0"/>
+          <w:sz w:val="22"/>
+          <w:shd w:fill="auto" w:val="clear"/>
+        </w:rPr>
+        <w:t xml:space="preserve">break</w:t>
+      </w:r>
+    </w:p>
+    <w:p>
+      <w:pPr>
+        <w:spacing w:before="0" w:after="160" w:line="259"/>
+        <w:ind w:right="0" w:left="0" w:firstLine="0"/>
+        <w:jc w:val="left"/>
+        <w:rPr>
+          <w:rFonts w:ascii="Calibri" w:hAnsi="Calibri" w:cs="Calibri" w:eastAsia="Calibri"/>
+          <w:color w:val="auto"/>
+          <w:spacing w:val="0"/>
+          <w:position w:val="0"/>
+          <w:sz w:val="22"/>
+          <w:shd w:fill="auto" w:val="clear"/>
+        </w:rPr>
+      </w:pPr>
+      <w:r>
+        <w:rPr>
+          <w:rFonts w:ascii="Calibri" w:hAnsi="Calibri" w:cs="Calibri" w:eastAsia="Calibri"/>
+          <w:color w:val="auto"/>
+          <w:spacing w:val="0"/>
+          <w:position w:val="0"/>
+          <w:sz w:val="22"/>
+          <w:shd w:fill="auto" w:val="clear"/>
+        </w:rPr>
+        <w:t xml:space="preserve">}</w:t>
+      </w:r>
+    </w:p>
+    <w:p>
+      <w:pPr>
+        <w:spacing w:before="0" w:after="160" w:line="259"/>
+        <w:ind w:right="0" w:left="0" w:firstLine="0"/>
+        <w:jc w:val="left"/>
+        <w:rPr>
+          <w:rFonts w:ascii="Calibri" w:hAnsi="Calibri" w:cs="Calibri" w:eastAsia="Calibri"/>
+          <w:color w:val="auto"/>
+          <w:spacing w:val="0"/>
+          <w:position w:val="0"/>
+          <w:sz w:val="22"/>
+          <w:shd w:fill="auto" w:val="clear"/>
+        </w:rPr>
+      </w:pPr>
+    </w:p>
+    <w:p>
+      <w:pPr>
+        <w:spacing w:before="0" w:after="160" w:line="259"/>
+        <w:ind w:right="0" w:left="0" w:firstLine="0"/>
+        <w:jc w:val="left"/>
+        <w:rPr>
+          <w:rFonts w:ascii="Calibri" w:hAnsi="Calibri" w:cs="Calibri" w:eastAsia="Calibri"/>
+          <w:color w:val="auto"/>
+          <w:spacing w:val="0"/>
+          <w:position w:val="0"/>
+          <w:sz w:val="22"/>
+          <w:shd w:fill="auto" w:val="clear"/>
+        </w:rPr>
+      </w:pPr>
+    </w:p>
+    <w:p>
+      <w:pPr>
+        <w:spacing w:before="0" w:after="160" w:line="259"/>
+        <w:ind w:right="0" w:left="0" w:firstLine="0"/>
+        <w:jc w:val="left"/>
+        <w:rPr>
+          <w:rFonts w:ascii="Calibri" w:hAnsi="Calibri" w:cs="Calibri" w:eastAsia="Calibri"/>
+          <w:color w:val="auto"/>
+          <w:spacing w:val="0"/>
+          <w:position w:val="0"/>
+          <w:sz w:val="22"/>
+          <w:shd w:fill="auto" w:val="clear"/>
+        </w:rPr>
+      </w:pPr>
+    </w:p>
+    <w:p>
+      <w:pPr>
+        <w:spacing w:before="0" w:after="160" w:line="259"/>
+        <w:ind w:right="0" w:left="0" w:firstLine="0"/>
+        <w:jc w:val="left"/>
+        <w:rPr>
+          <w:rFonts w:ascii="Calibri" w:hAnsi="Calibri" w:cs="Calibri" w:eastAsia="Calibri"/>
+          <w:color w:val="auto"/>
+          <w:spacing w:val="0"/>
+          <w:position w:val="0"/>
+          <w:sz w:val="22"/>
+          <w:shd w:fill="auto" w:val="clear"/>
+        </w:rPr>
+      </w:pPr>
+      <w:r>
+        <w:rPr>
+          <w:rFonts w:ascii="Calibri" w:hAnsi="Calibri" w:cs="Calibri" w:eastAsia="Calibri"/>
+          <w:color w:val="auto"/>
+          <w:spacing w:val="0"/>
+          <w:position w:val="0"/>
+          <w:sz w:val="22"/>
+          <w:shd w:fill="auto" w:val="clear"/>
+        </w:rPr>
+        <w:t xml:space="preserve">}</w:t>
+      </w:r>
+    </w:p>
+    <w:p>
+      <w:pPr>
+        <w:spacing w:before="0" w:after="160" w:line="259"/>
+        <w:ind w:right="0" w:left="0" w:firstLine="0"/>
+        <w:jc w:val="left"/>
+        <w:rPr>
+          <w:rFonts w:ascii="Calibri" w:hAnsi="Calibri" w:cs="Calibri" w:eastAsia="Calibri"/>
+          <w:color w:val="auto"/>
+          <w:spacing w:val="0"/>
+          <w:position w:val="0"/>
+          <w:sz w:val="22"/>
+          <w:shd w:fill="auto" w:val="clear"/>
+        </w:rPr>
+      </w:pPr>
+    </w:p>
+    <w:p>
+      <w:pPr>
+        <w:spacing w:before="0" w:after="160" w:line="259"/>
+        <w:ind w:right="0" w:left="0" w:firstLine="0"/>
+        <w:jc w:val="left"/>
+        <w:rPr>
+          <w:rFonts w:ascii="Calibri" w:hAnsi="Calibri" w:cs="Calibri" w:eastAsia="Calibri"/>
+          <w:color w:val="auto"/>
+          <w:spacing w:val="0"/>
+          <w:position w:val="0"/>
+          <w:sz w:val="22"/>
+          <w:shd w:fill="auto" w:val="clear"/>
+        </w:rPr>
+      </w:pPr>
+    </w:p>
+    <w:p>
+      <w:pPr>
+        <w:spacing w:before="0" w:after="160" w:line="259"/>
+        <w:ind w:right="0" w:left="0" w:firstLine="0"/>
+        <w:jc w:val="left"/>
+        <w:rPr>
+          <w:rFonts w:ascii="Calibri" w:hAnsi="Calibri" w:cs="Calibri" w:eastAsia="Calibri"/>
+          <w:color w:val="auto"/>
+          <w:spacing w:val="0"/>
+          <w:position w:val="0"/>
+          <w:sz w:val="22"/>
+          <w:shd w:fill="auto" w:val="clear"/>
+        </w:rPr>
+      </w:pPr>
+      <w:r>
+        <w:rPr>
+          <w:rFonts w:ascii="Calibri" w:hAnsi="Calibri" w:cs="Calibri" w:eastAsia="Calibri"/>
+          <w:color w:val="auto"/>
+          <w:spacing w:val="0"/>
+          <w:position w:val="0"/>
+          <w:sz w:val="22"/>
+          <w:shd w:fill="auto" w:val="clear"/>
+        </w:rPr>
+        <w:t xml:space="preserve">  alert(personInfo, spouseInfo, sinblingInfo, parentInfo );</w:t>
+      </w:r>
+    </w:p>
+    <w:p>
+      <w:pPr>
+        <w:spacing w:before="0" w:after="160" w:line="259"/>
+        <w:ind w:right="0" w:left="0" w:firstLine="0"/>
+        <w:jc w:val="left"/>
+        <w:rPr>
+          <w:rFonts w:ascii="Calibri" w:hAnsi="Calibri" w:cs="Calibri" w:eastAsia="Calibri"/>
+          <w:color w:val="auto"/>
+          <w:spacing w:val="0"/>
+          <w:position w:val="0"/>
+          <w:sz w:val="22"/>
+          <w:shd w:fill="auto" w:val="clear"/>
+        </w:rPr>
+      </w:pPr>
+      <w:r>
+        <w:rPr>
+          <w:rFonts w:ascii="Calibri" w:hAnsi="Calibri" w:cs="Calibri" w:eastAsia="Calibri"/>
+          <w:color w:val="auto"/>
+          <w:spacing w:val="0"/>
+          <w:position w:val="0"/>
+          <w:sz w:val="22"/>
+          <w:shd w:fill="auto" w:val="clear"/>
+        </w:rPr>
+        <w:t xml:space="preserve">}</w:t>
+      </w:r>
+    </w:p>
+    <w:p>
+      <w:pPr>
+        <w:spacing w:before="0" w:after="160" w:line="259"/>
+        <w:ind w:right="0" w:left="0" w:firstLine="0"/>
+        <w:jc w:val="left"/>
+        <w:rPr>
+          <w:rFonts w:ascii="Calibri" w:hAnsi="Calibri" w:cs="Calibri" w:eastAsia="Calibri"/>
+          <w:color w:val="auto"/>
+          <w:spacing w:val="0"/>
+          <w:position w:val="0"/>
+          <w:sz w:val="22"/>
+          <w:shd w:fill="auto" w:val="clear"/>
+        </w:rPr>
+      </w:pPr>
+    </w:p>
+    <w:p>
+      <w:pPr>
+        <w:spacing w:before="0" w:after="160" w:line="259"/>
+        <w:ind w:right="0" w:left="0" w:firstLine="0"/>
+        <w:jc w:val="left"/>
+        <w:rPr>
+          <w:rFonts w:ascii="Calibri" w:hAnsi="Calibri" w:cs="Calibri" w:eastAsia="Calibri"/>
+          <w:color w:val="auto"/>
+          <w:spacing w:val="0"/>
+          <w:position w:val="0"/>
+          <w:sz w:val="22"/>
+          <w:shd w:fill="auto" w:val="clear"/>
+        </w:rPr>
+      </w:pPr>
     </w:p>
     <w:p>
       <w:pPr>

</xml_diff>